<commit_message>
MIsc Scripts and Code Tips
</commit_message>
<xml_diff>
--- a/Code Tips.docx
+++ b/Code Tips.docx
@@ -8,8 +8,22 @@
       </w:r>
     </w:p>
     <w:p>
-      <w:r>
-        <w:t>Dialogue Text Set Up</w:t>
+      <w:pPr>
+        <w:rPr>
+          <w:b/>
+          <w:bCs/>
+          <w:sz w:val="24"/>
+          <w:szCs w:val="24"/>
+        </w:rPr>
+      </w:pPr>
+      <w:r>
+        <w:rPr>
+          <w:b/>
+          <w:bCs/>
+          <w:sz w:val="24"/>
+          <w:szCs w:val="24"/>
+        </w:rPr>
+        <w:t>Dialogue</w:t>
       </w:r>
     </w:p>
     <w:p>
@@ -246,9 +260,126 @@
       <w:r>
         <w:t>He’s sluggish and quiet. It’s as if something is draining the life out of him.&gt;</w:t>
       </w:r>
+    </w:p>
+    <w:p>
+      <w:r>
+        <w:t>%</w:t>
+      </w:r>
+    </w:p>
+    <w:p/>
+    <w:p>
+      <w:r>
+        <w:br w:type="page"/>
+      </w:r>
+    </w:p>
+    <w:p>
+      <w:pPr>
+        <w:rPr>
+          <w:b/>
+          <w:bCs/>
+          <w:sz w:val="24"/>
+          <w:szCs w:val="24"/>
+        </w:rPr>
+      </w:pPr>
+      <w:r>
+        <w:rPr>
+          <w:b/>
+          <w:bCs/>
+          <w:sz w:val="24"/>
+          <w:szCs w:val="24"/>
+        </w:rPr>
+        <w:lastRenderedPageBreak/>
+        <w:t>Actions and Action Modifier Script</w:t>
+      </w:r>
+    </w:p>
+    <w:p>
+      <w:pPr>
+        <w:ind w:left="720"/>
+        <w:rPr>
+          <w:sz w:val="24"/>
+          <w:szCs w:val="24"/>
+        </w:rPr>
+      </w:pPr>
+      <w:r>
+        <w:rPr>
+          <w:sz w:val="24"/>
+          <w:szCs w:val="24"/>
+        </w:rPr>
+        <w:t>Look at the Café Owners Rigidbody/the game objects underneath it for examples of how to use the action modifiers within the dialogue setting</w:t>
+      </w:r>
+    </w:p>
+    <w:p>
+      <w:pPr>
+        <w:ind w:left="720"/>
+        <w:rPr>
+          <w:sz w:val="24"/>
+          <w:szCs w:val="24"/>
+        </w:rPr>
+      </w:pPr>
+      <w:r>
+        <w:rPr>
+          <w:sz w:val="24"/>
+          <w:szCs w:val="24"/>
+        </w:rPr>
+        <w:t xml:space="preserve">Look at the </w:t>
+      </w:r>
+      <w:r>
+        <w:rPr>
+          <w:sz w:val="24"/>
+          <w:szCs w:val="24"/>
+        </w:rPr>
+        <w:t>Pipe_Scalar_Object in the test scripts for an example of the action modifiers for the movement scripts of the character or NPCs</w:t>
+      </w:r>
       <w:bookmarkStart w:id="0" w:name="_GoBack"/>
       <w:bookmarkEnd w:id="0"/>
     </w:p>
+    <w:p>
+      <w:r>
+        <w:t>These are used in the Movement Script for the NPC and player and the dialogue scripts</w:t>
+      </w:r>
+    </w:p>
+    <w:p>
+      <w:r>
+        <w:t>They allow for different actions to occur for different events without creating different events for each of them(example NPC reaching one spot triggers the action, but then when they reach a different destination it triggers a different action)</w:t>
+      </w:r>
+    </w:p>
+    <w:p>
+      <w:r>
+        <w:t>To customize the action scriptable objects you need to have an action modifier script attached</w:t>
+      </w:r>
+      <w:r>
+        <w:t xml:space="preserve"> to an object and then you can add any events which you want to happen when the action is called into the UnityEvent.</w:t>
+      </w:r>
+    </w:p>
+    <w:p>
+      <w:pPr>
+        <w:ind w:left="720"/>
+      </w:pPr>
+      <w:r>
+        <w:t>One downside is that in order to do separate things you need the action modifier on different objects.</w:t>
+      </w:r>
+    </w:p>
+    <w:p>
+      <w:r>
+        <w:tab/>
+        <w:t>Also you’ll have to remember to call the Add() function somewhere for it to run</w:t>
+      </w:r>
+    </w:p>
+    <w:p>
+      <w:pPr>
+        <w:ind w:left="720"/>
+      </w:pPr>
+      <w:r>
+        <w:t>Finally within the action modifier UnityEvent you will need to have the action modifier call the Sub() function at the end of the list of events to ensure that there are not any double events happening</w:t>
+      </w:r>
+    </w:p>
+    <w:p>
+      <w:pPr>
+        <w:ind w:left="720"/>
+      </w:pPr>
+    </w:p>
+    <w:p/>
+    <w:p/>
     <w:p/>
     <w:p/>
     <w:p>
@@ -519,6 +650,7 @@
     <w:lsdException w:name="HTML Sample" w:semiHidden="1" w:unhideWhenUsed="1"/>
     <w:lsdException w:name="HTML Typewriter" w:semiHidden="1" w:unhideWhenUsed="1"/>
     <w:lsdException w:name="HTML Variable" w:semiHidden="1" w:unhideWhenUsed="1"/>
+    <w:lsdException w:name="Normal Table" w:semiHidden="1" w:unhideWhenUsed="1"/>
     <w:lsdException w:name="annotation subject" w:semiHidden="1" w:unhideWhenUsed="1"/>
     <w:lsdException w:name="No List" w:semiHidden="1" w:unhideWhenUsed="1"/>
     <w:lsdException w:name="Outline List 1" w:semiHidden="1" w:unhideWhenUsed="1"/>
@@ -565,8 +697,10 @@
     <w:lsdException w:name="Table Subtle 2" w:semiHidden="1" w:unhideWhenUsed="1"/>
     <w:lsdException w:name="Table Web 1" w:semiHidden="1" w:unhideWhenUsed="1"/>
     <w:lsdException w:name="Table Web 2" w:semiHidden="1" w:unhideWhenUsed="1"/>
+    <w:lsdException w:name="Table Web 3" w:semiHidden="1" w:unhideWhenUsed="1"/>
     <w:lsdException w:name="Balloon Text" w:semiHidden="1" w:unhideWhenUsed="1"/>
     <w:lsdException w:name="Table Grid" w:uiPriority="39"/>
+    <w:lsdException w:name="Table Theme" w:semiHidden="1" w:unhideWhenUsed="1"/>
     <w:lsdException w:name="Placeholder Text" w:semiHidden="1"/>
     <w:lsdException w:name="No Spacing" w:uiPriority="1" w:qFormat="1"/>
     <w:lsdException w:name="Light Shading" w:uiPriority="60"/>

</xml_diff>